<commit_message>
figures and draft for executive summary
</commit_message>
<xml_diff>
--- a/Executive Summary.docx
+++ b/Executive Summary.docx
@@ -97,7 +97,7 @@
                 <w:placeholder>
                   <w:docPart w:val="CCAB335EBB7D49D09A6FD43A25F22038"/>
                 </w:placeholder>
-                <w:date>
+                <w:date w:fullDate="2023-10-05T00:00:00Z">
                   <w:dateFormat w:val="MMMM d, yyyy"/>
                   <w:lid w:val="en-US"/>
                   <w:storeMappedDataAs w:val="dateTime"/>
@@ -106,7 +106,7 @@
               </w:sdtPr>
               <w:sdtContent>
                 <w:r>
-                  <w:t>Date</w:t>
+                  <w:t>October 5, 2023</w:t>
                 </w:r>
               </w:sdtContent>
             </w:sdt>
@@ -156,13 +156,8 @@
     </w:sdt>
     <w:p>
       <w:r>
-        <w:t xml:space="preserve">A </w:t>
-      </w:r>
-      <w:proofErr w:type="gramStart"/>
-      <w:r>
-        <w:t>100 to 150 word</w:t>
-      </w:r>
-      <w:proofErr w:type="gramEnd"/>
+        <w:t>A 100 to 150 word</w:t>
+      </w:r>
       <w:r>
         <w:t xml:space="preserve"> executive</w:t>
       </w:r>
@@ -220,16 +215,8 @@
         <w:rPr>
           <w:color w:val="FF0000"/>
         </w:rPr>
-        <w:t xml:space="preserve"> Include the date range covered, and the different analysis tasks </w:t>
-      </w:r>
-      <w:proofErr w:type="gramStart"/>
-      <w:r>
-        <w:rPr>
-          <w:color w:val="FF0000"/>
-        </w:rPr>
-        <w:t>performed</w:t>
-      </w:r>
-      <w:proofErr w:type="gramEnd"/>
+        <w:t xml:space="preserve"> Include the date range covered, and the different analysis tasks performed</w:t>
+      </w:r>
     </w:p>
     <w:p>
       <w:pPr>
@@ -248,12 +235,16 @@
     <w:p>
       <w:pPr>
         <w:pStyle w:val="Heading1"/>
-      </w:pPr>
-      <w:r>
         <w:rPr>
           <w:rStyle w:val="Heading1Char"/>
           <w:b/>
         </w:rPr>
+      </w:pPr>
+      <w:r>
+        <w:rPr>
+          <w:rStyle w:val="Heading1Char"/>
+          <w:b/>
+        </w:rPr>
         <w:lastRenderedPageBreak/>
         <w:t>Analysis 1 &lt;</w:t>
       </w:r>
@@ -262,154 +253,831 @@
           <w:rStyle w:val="Heading1Char"/>
           <w:b/>
         </w:rPr>
-        <w:t>data for the year 2018</w:t>
+        <w:t>show data for</w:t>
       </w:r>
       <w:r>
         <w:rPr>
           <w:rStyle w:val="Heading1Char"/>
           <w:b/>
         </w:rPr>
-        <w:t>&gt;</w:t>
-      </w:r>
-    </w:p>
-    <w:p>
-      <w:pPr>
-        <w:rPr>
-          <w:color w:val="FF0000"/>
-        </w:rPr>
-      </w:pPr>
-      <w:r>
-        <w:rPr>
-          <w:color w:val="FF0000"/>
-        </w:rPr>
-        <w:t>Based on</w:t>
-      </w:r>
-      <w:r>
-        <w:rPr>
-          <w:color w:val="FF0000"/>
-        </w:rPr>
-        <w:t xml:space="preserve"> the requirements of your dataset, put the results of your analysis of a </w:t>
-      </w:r>
-      <w:proofErr w:type="gramStart"/>
-      <w:r>
-        <w:rPr>
-          <w:color w:val="FF0000"/>
-        </w:rPr>
-        <w:t>12 month</w:t>
-      </w:r>
-      <w:proofErr w:type="gramEnd"/>
-      <w:r>
-        <w:rPr>
-          <w:color w:val="FF0000"/>
-        </w:rPr>
-        <w:t xml:space="preserve"> date period for each of the required functionalities in these sections. Change the title names to reflect your dataset and the analysis being performed.</w:t>
-      </w:r>
-      <w:r>
-        <w:rPr>
-          <w:color w:val="FF0000"/>
-        </w:rPr>
-        <w:t xml:space="preserve"> You may include images from your program as well as your own description of the results.</w:t>
-      </w:r>
-    </w:p>
-    <w:p>
-      <w:pPr>
-        <w:pStyle w:val="Heading1"/>
-      </w:pPr>
+        <w:t xml:space="preserve"> 2018</w:t>
+      </w:r>
       <w:r>
         <w:rPr>
           <w:rStyle w:val="Heading1Char"/>
           <w:b/>
         </w:rPr>
-        <w:t>Analysis 2 &lt;</w:t>
-      </w:r>
-      <w:r>
+        <w:t>&gt;</w:t>
+      </w:r>
+    </w:p>
+    <w:p>
+      <w:pPr>
+        <w:ind w:left="0"/>
+      </w:pPr>
+      <w:r>
+        <w:t>To display the capabilities of the software we have decided to used data between December 31</w:t>
+      </w:r>
+      <w:r>
+        <w:rPr>
+          <w:vertAlign w:val="superscript"/>
+        </w:rPr>
+        <w:t>st</w:t>
+      </w:r>
+      <w:r>
+        <w:t xml:space="preserve"> 2017 to December 31</w:t>
+      </w:r>
+      <w:r>
+        <w:rPr>
+          <w:vertAlign w:val="superscript"/>
+        </w:rPr>
+        <w:t>st</w:t>
+      </w:r>
+      <w:r>
+        <w:t xml:space="preserve"> 2018. If the user selects show data for 2018 it will produce a table. This can be seen here:</w:t>
+      </w:r>
+    </w:p>
+    <w:p>
+      <w:pPr>
+        <w:ind w:left="0"/>
+      </w:pPr>
+      <w:r>
+        <w:rPr>
+          <w:noProof/>
+        </w:rPr>
+        <w:drawing>
+          <wp:inline distT="0" distB="0" distL="0" distR="0" wp14:anchorId="1B39EB83" wp14:editId="6D63E76C">
+            <wp:extent cx="3609975" cy="4557147"/>
+            <wp:effectExtent l="0" t="0" r="0" b="0"/>
+            <wp:docPr id="968464741" name="Picture 1" descr="A screenshot of a computer&#10;&#10;Description automatically generated"/>
+            <wp:cNvGraphicFramePr>
+              <a:graphicFrameLocks xmlns:a="http://schemas.openxmlformats.org/drawingml/2006/main" noChangeAspect="1"/>
+            </wp:cNvGraphicFramePr>
+            <a:graphic xmlns:a="http://schemas.openxmlformats.org/drawingml/2006/main">
+              <a:graphicData uri="http://schemas.openxmlformats.org/drawingml/2006/picture">
+                <pic:pic xmlns:pic="http://schemas.openxmlformats.org/drawingml/2006/picture">
+                  <pic:nvPicPr>
+                    <pic:cNvPr id="968464741" name="Picture 1" descr="A screenshot of a computer&#10;&#10;Description automatically generated"/>
+                    <pic:cNvPicPr/>
+                  </pic:nvPicPr>
+                  <pic:blipFill rotWithShape="1">
+                    <a:blip r:embed="rId8"/>
+                    <a:srcRect l="34455" t="12535" r="33173" b="14815"/>
+                    <a:stretch/>
+                  </pic:blipFill>
+                  <pic:spPr bwMode="auto">
+                    <a:xfrm>
+                      <a:off x="0" y="0"/>
+                      <a:ext cx="3614104" cy="4562359"/>
+                    </a:xfrm>
+                    <a:prstGeom prst="rect">
+                      <a:avLst/>
+                    </a:prstGeom>
+                    <a:ln>
+                      <a:noFill/>
+                    </a:ln>
+                    <a:extLst>
+                      <a:ext uri="{53640926-AAD7-44D8-BBD7-CCE9431645EC}">
+                        <a14:shadowObscured xmlns:a14="http://schemas.microsoft.com/office/drawing/2010/main"/>
+                      </a:ext>
+                    </a:extLst>
+                  </pic:spPr>
+                </pic:pic>
+              </a:graphicData>
+            </a:graphic>
+          </wp:inline>
+        </w:drawing>
+      </w:r>
+    </w:p>
+    <w:p>
+      <w:pPr>
+        <w:ind w:left="0"/>
+      </w:pPr>
+      <w:r>
+        <w:t xml:space="preserve">In the initial design document it was planned to have a table which showed the </w:t>
+      </w:r>
+      <w:proofErr w:type="spellStart"/>
+      <w:r>
+        <w:t>objectID</w:t>
+      </w:r>
+      <w:proofErr w:type="spellEnd"/>
+      <w:r>
+        <w:t xml:space="preserve">, </w:t>
+      </w:r>
+      <w:proofErr w:type="spellStart"/>
+      <w:r>
+        <w:t>accident_NO</w:t>
+      </w:r>
+      <w:proofErr w:type="spellEnd"/>
+      <w:r>
+        <w:t xml:space="preserve">, </w:t>
+      </w:r>
+      <w:proofErr w:type="spellStart"/>
+      <w:r>
+        <w:t>accident_status</w:t>
+      </w:r>
+      <w:proofErr w:type="spellEnd"/>
+      <w:r>
+        <w:t xml:space="preserve">, </w:t>
+      </w:r>
+      <w:proofErr w:type="spellStart"/>
+      <w:r>
+        <w:t>accident_date</w:t>
+      </w:r>
+      <w:proofErr w:type="spellEnd"/>
+      <w:r>
+        <w:t xml:space="preserve">, </w:t>
+      </w:r>
+      <w:proofErr w:type="spellStart"/>
+      <w:r>
+        <w:t>accident_time</w:t>
+      </w:r>
+      <w:proofErr w:type="spellEnd"/>
+      <w:r>
+        <w:t xml:space="preserve"> and the severity. In the figure above that is what is displayed. </w:t>
+      </w:r>
+    </w:p>
+    <w:p>
+      <w:pPr>
+        <w:rPr>
+          <w:color w:val="FF0000"/>
+        </w:rPr>
+      </w:pPr>
+      <w:r>
+        <w:rPr>
+          <w:color w:val="FF0000"/>
+        </w:rPr>
+        <w:lastRenderedPageBreak/>
+        <w:t>Based on</w:t>
+      </w:r>
+      <w:r>
+        <w:rPr>
+          <w:color w:val="FF0000"/>
+        </w:rPr>
+        <w:t xml:space="preserve"> the requirements of your dataset, put the results of your analysis of a 12 month date period for each of the required functionalities in these sections. Change the title names to reflect your dataset and the analysis being performed.</w:t>
+      </w:r>
+      <w:r>
+        <w:rPr>
+          <w:color w:val="FF0000"/>
+        </w:rPr>
+        <w:t xml:space="preserve"> You may include images from your program as well as your own description of the results.</w:t>
+      </w:r>
+    </w:p>
+    <w:p>
+      <w:pPr>
+        <w:pStyle w:val="Heading1"/>
         <w:rPr>
           <w:rStyle w:val="Heading1Char"/>
           <w:b/>
         </w:rPr>
-        <w:t xml:space="preserve">alcohol impact </w:t>
-      </w:r>
+      </w:pPr>
       <w:r>
         <w:rPr>
           <w:rStyle w:val="Heading1Char"/>
           <w:b/>
         </w:rPr>
-        <w:t>&gt;</w:t>
-      </w:r>
-    </w:p>
-    <w:p>
-      <w:pPr>
-        <w:pStyle w:val="Heading1"/>
-      </w:pPr>
+        <w:t>Analysis 2 &lt;</w:t>
+      </w:r>
       <w:r>
         <w:rPr>
           <w:rStyle w:val="Heading1Char"/>
           <w:b/>
         </w:rPr>
-        <w:t>Analysis 3 &lt;</w:t>
+        <w:t xml:space="preserve">alcohol impact </w:t>
       </w:r>
       <w:r>
         <w:rPr>
           <w:rStyle w:val="Heading1Char"/>
           <w:b/>
         </w:rPr>
-        <w:t>speed zones</w:t>
-      </w:r>
-      <w:r>
+        <w:t>&gt;</w:t>
+      </w:r>
+    </w:p>
+    <w:p>
+      <w:pPr>
+        <w:ind w:left="0"/>
+      </w:pPr>
+      <w:r>
+        <w:t>To display the capabilities of the software we have decided to used data between December 31</w:t>
+      </w:r>
+      <w:r>
+        <w:rPr>
+          <w:vertAlign w:val="superscript"/>
+        </w:rPr>
+        <w:t>st</w:t>
+      </w:r>
+      <w:r>
+        <w:t xml:space="preserve"> 2017 to December 31</w:t>
+      </w:r>
+      <w:r>
+        <w:rPr>
+          <w:vertAlign w:val="superscript"/>
+        </w:rPr>
+        <w:t>st</w:t>
+      </w:r>
+      <w:r>
+        <w:t xml:space="preserve"> 2018. If the user selects</w:t>
+      </w:r>
+      <w:r>
+        <w:t xml:space="preserve"> alcohol impacts the a table will be produced along with a pie chart. This can be seen below.</w:t>
+      </w:r>
+    </w:p>
+    <w:p>
+      <w:pPr>
+        <w:ind w:left="0"/>
+      </w:pPr>
+    </w:p>
+    <w:p>
+      <w:pPr>
+        <w:ind w:left="0"/>
+      </w:pPr>
+      <w:r>
+        <w:rPr>
+          <w:noProof/>
+        </w:rPr>
+        <w:drawing>
+          <wp:inline distT="0" distB="0" distL="0" distR="0" wp14:anchorId="2FCAB844" wp14:editId="406F5250">
+            <wp:extent cx="1809750" cy="2790825"/>
+            <wp:effectExtent l="0" t="0" r="0" b="9525"/>
+            <wp:docPr id="562738869" name="Picture 1" descr="A screenshot of a computer&#10;&#10;Description automatically generated"/>
+            <wp:cNvGraphicFramePr>
+              <a:graphicFrameLocks xmlns:a="http://schemas.openxmlformats.org/drawingml/2006/main" noChangeAspect="1"/>
+            </wp:cNvGraphicFramePr>
+            <a:graphic xmlns:a="http://schemas.openxmlformats.org/drawingml/2006/main">
+              <a:graphicData uri="http://schemas.openxmlformats.org/drawingml/2006/picture">
+                <pic:pic xmlns:pic="http://schemas.openxmlformats.org/drawingml/2006/picture">
+                  <pic:nvPicPr>
+                    <pic:cNvPr id="562738869" name="Picture 1" descr="A screenshot of a computer&#10;&#10;Description automatically generated"/>
+                    <pic:cNvPicPr/>
+                  </pic:nvPicPr>
+                  <pic:blipFill rotWithShape="1">
+                    <a:blip r:embed="rId9"/>
+                    <a:srcRect l="34134" t="12251" r="35417" b="4274"/>
+                    <a:stretch/>
+                  </pic:blipFill>
+                  <pic:spPr bwMode="auto">
+                    <a:xfrm>
+                      <a:off x="0" y="0"/>
+                      <a:ext cx="1809750" cy="2790825"/>
+                    </a:xfrm>
+                    <a:prstGeom prst="rect">
+                      <a:avLst/>
+                    </a:prstGeom>
+                    <a:ln>
+                      <a:noFill/>
+                    </a:ln>
+                    <a:extLst>
+                      <a:ext uri="{53640926-AAD7-44D8-BBD7-CCE9431645EC}">
+                        <a14:shadowObscured xmlns:a14="http://schemas.microsoft.com/office/drawing/2010/main"/>
+                      </a:ext>
+                    </a:extLst>
+                  </pic:spPr>
+                </pic:pic>
+              </a:graphicData>
+            </a:graphic>
+          </wp:inline>
+        </w:drawing>
+      </w:r>
+    </w:p>
+    <w:p>
+      <w:pPr>
+        <w:ind w:left="0"/>
+      </w:pPr>
+      <w:r>
+        <w:t xml:space="preserve">Within the software design document we had initially planned on generating a </w:t>
+      </w:r>
+      <w:r>
+        <w:t xml:space="preserve">table such as the one below. However this was abandoned as it was more beneficial for the researchers in our use case to have a visual representation of the data. A table was still included so that the users can still have access to the necessary data. </w:t>
+      </w:r>
+    </w:p>
+    <w:tbl>
+      <w:tblPr>
+        <w:tblStyle w:val="TableGrid"/>
+        <w:tblW w:w="0" w:type="auto"/>
+        <w:tblLook w:val="04A0" w:firstRow="1" w:lastRow="0" w:firstColumn="1" w:lastColumn="0" w:noHBand="0" w:noVBand="1"/>
+      </w:tblPr>
+      <w:tblGrid>
+        <w:gridCol w:w="1771"/>
+        <w:gridCol w:w="2504"/>
+        <w:gridCol w:w="2197"/>
+        <w:gridCol w:w="2197"/>
+      </w:tblGrid>
+      <w:tr>
+        <w:trPr>
+          <w:trHeight w:val="1132"/>
+        </w:trPr>
+        <w:tc>
+          <w:tcPr>
+            <w:tcW w:w="1771" w:type="dxa"/>
+          </w:tcPr>
+          <w:p>
+            <w:pPr>
+              <w:ind w:left="0"/>
+              <w:rPr>
+                <w:color w:val="000000" w:themeColor="text1"/>
+              </w:rPr>
+            </w:pPr>
+            <w:r>
+              <w:rPr>
+                <w:color w:val="000000" w:themeColor="text1"/>
+              </w:rPr>
+              <w:lastRenderedPageBreak/>
+              <w:t xml:space="preserve">Accident types </w:t>
+            </w:r>
+          </w:p>
+        </w:tc>
+        <w:tc>
+          <w:tcPr>
+            <w:tcW w:w="2504" w:type="dxa"/>
+          </w:tcPr>
+          <w:p>
+            <w:pPr>
+              <w:ind w:left="0"/>
+              <w:rPr>
+                <w:color w:val="000000" w:themeColor="text1"/>
+              </w:rPr>
+            </w:pPr>
+            <w:r>
+              <w:rPr>
+                <w:color w:val="000000" w:themeColor="text1"/>
+              </w:rPr>
+              <w:t>% of alcohol</w:t>
+            </w:r>
+            <w:r>
+              <w:rPr>
+                <w:color w:val="000000" w:themeColor="text1"/>
+              </w:rPr>
+              <w:t xml:space="preserve"> i</w:t>
+            </w:r>
+            <w:r>
+              <w:rPr>
+                <w:color w:val="000000" w:themeColor="text1"/>
+              </w:rPr>
+              <w:t xml:space="preserve">nvolvement </w:t>
+            </w:r>
+          </w:p>
+        </w:tc>
+        <w:tc>
+          <w:tcPr>
+            <w:tcW w:w="2197" w:type="dxa"/>
+          </w:tcPr>
+          <w:p>
+            <w:pPr>
+              <w:ind w:left="0"/>
+              <w:rPr>
+                <w:color w:val="000000" w:themeColor="text1"/>
+              </w:rPr>
+            </w:pPr>
+            <w:r>
+              <w:rPr>
+                <w:color w:val="000000" w:themeColor="text1"/>
+              </w:rPr>
+              <w:t>Severity with alcohol involvement</w:t>
+            </w:r>
+          </w:p>
+        </w:tc>
+        <w:tc>
+          <w:tcPr>
+            <w:tcW w:w="2197" w:type="dxa"/>
+          </w:tcPr>
+          <w:p>
+            <w:pPr>
+              <w:ind w:left="0"/>
+              <w:rPr>
+                <w:color w:val="000000" w:themeColor="text1"/>
+              </w:rPr>
+            </w:pPr>
+            <w:r>
+              <w:rPr>
+                <w:color w:val="000000" w:themeColor="text1"/>
+              </w:rPr>
+              <w:t xml:space="preserve">Severity without alcohol involvement </w:t>
+            </w:r>
+          </w:p>
+        </w:tc>
+      </w:tr>
+      <w:tr>
+        <w:trPr>
+          <w:trHeight w:val="371"/>
+        </w:trPr>
+        <w:tc>
+          <w:tcPr>
+            <w:tcW w:w="1771" w:type="dxa"/>
+          </w:tcPr>
+          <w:p>
+            <w:pPr>
+              <w:ind w:left="0"/>
+              <w:rPr>
+                <w:rFonts w:ascii="Calibri" w:eastAsia="Times New Roman" w:hAnsi="Calibri" w:cs="Calibri"/>
+                <w:color w:val="000000"/>
+                <w:lang w:eastAsia="en-AU"/>
+              </w:rPr>
+            </w:pPr>
+            <w:r>
+              <w:rPr>
+                <w:rFonts w:ascii="Calibri" w:eastAsia="Times New Roman" w:hAnsi="Calibri" w:cs="Calibri"/>
+                <w:color w:val="000000"/>
+                <w:lang w:eastAsia="en-AU"/>
+              </w:rPr>
+              <w:t xml:space="preserve">Collison with fixed object </w:t>
+            </w:r>
+          </w:p>
+        </w:tc>
+        <w:tc>
+          <w:tcPr>
+            <w:tcW w:w="2504" w:type="dxa"/>
+          </w:tcPr>
+          <w:p>
+            <w:pPr>
+              <w:ind w:left="0"/>
+              <w:rPr>
+                <w:rFonts w:ascii="Calibri" w:eastAsia="Times New Roman" w:hAnsi="Calibri" w:cs="Calibri"/>
+                <w:color w:val="000000"/>
+                <w:lang w:eastAsia="en-AU"/>
+              </w:rPr>
+            </w:pPr>
+            <w:r>
+              <w:rPr>
+                <w:rFonts w:ascii="Calibri" w:eastAsia="Times New Roman" w:hAnsi="Calibri" w:cs="Calibri"/>
+                <w:color w:val="000000"/>
+                <w:lang w:eastAsia="en-AU"/>
+              </w:rPr>
+              <w:t xml:space="preserve">20% of </w:t>
+            </w:r>
+            <w:proofErr w:type="spellStart"/>
+            <w:r>
+              <w:rPr>
+                <w:rFonts w:ascii="Calibri" w:eastAsia="Times New Roman" w:hAnsi="Calibri" w:cs="Calibri"/>
+                <w:color w:val="000000"/>
+                <w:lang w:eastAsia="en-AU"/>
+              </w:rPr>
+              <w:t>collison</w:t>
+            </w:r>
+            <w:proofErr w:type="spellEnd"/>
+            <w:r>
+              <w:rPr>
+                <w:rFonts w:ascii="Calibri" w:eastAsia="Times New Roman" w:hAnsi="Calibri" w:cs="Calibri"/>
+                <w:color w:val="000000"/>
+                <w:lang w:eastAsia="en-AU"/>
+              </w:rPr>
+              <w:t xml:space="preserve"> with fixed objects have alcohol involvement </w:t>
+            </w:r>
+          </w:p>
+        </w:tc>
+        <w:tc>
+          <w:tcPr>
+            <w:tcW w:w="2197" w:type="dxa"/>
+          </w:tcPr>
+          <w:p>
+            <w:pPr>
+              <w:ind w:left="0"/>
+              <w:rPr>
+                <w:rFonts w:ascii="Calibri" w:eastAsia="Times New Roman" w:hAnsi="Calibri" w:cs="Calibri"/>
+                <w:color w:val="000000"/>
+                <w:lang w:eastAsia="en-AU"/>
+              </w:rPr>
+            </w:pPr>
+            <w:r>
+              <w:rPr>
+                <w:rFonts w:ascii="Calibri" w:eastAsia="Times New Roman" w:hAnsi="Calibri" w:cs="Calibri"/>
+                <w:color w:val="000000"/>
+                <w:lang w:eastAsia="en-AU"/>
+              </w:rPr>
+              <w:t>20% serious</w:t>
+            </w:r>
+          </w:p>
+          <w:p>
+            <w:pPr>
+              <w:ind w:left="0"/>
+              <w:rPr>
+                <w:rFonts w:ascii="Calibri" w:eastAsia="Times New Roman" w:hAnsi="Calibri" w:cs="Calibri"/>
+                <w:color w:val="000000"/>
+                <w:lang w:eastAsia="en-AU"/>
+              </w:rPr>
+            </w:pPr>
+            <w:r>
+              <w:rPr>
+                <w:rFonts w:ascii="Calibri" w:eastAsia="Times New Roman" w:hAnsi="Calibri" w:cs="Calibri"/>
+                <w:color w:val="000000"/>
+                <w:lang w:eastAsia="en-AU"/>
+              </w:rPr>
+              <w:t xml:space="preserve">80%other </w:t>
+            </w:r>
+          </w:p>
+        </w:tc>
+        <w:tc>
+          <w:tcPr>
+            <w:tcW w:w="2197" w:type="dxa"/>
+          </w:tcPr>
+          <w:p>
+            <w:pPr>
+              <w:ind w:left="0"/>
+              <w:rPr>
+                <w:rFonts w:ascii="Calibri" w:eastAsia="Times New Roman" w:hAnsi="Calibri" w:cs="Calibri"/>
+                <w:color w:val="000000"/>
+                <w:lang w:eastAsia="en-AU"/>
+              </w:rPr>
+            </w:pPr>
+            <w:r>
+              <w:rPr>
+                <w:rFonts w:ascii="Calibri" w:eastAsia="Times New Roman" w:hAnsi="Calibri" w:cs="Calibri"/>
+                <w:color w:val="000000"/>
+                <w:lang w:eastAsia="en-AU"/>
+              </w:rPr>
+              <w:t xml:space="preserve">30% serious 70%other </w:t>
+            </w:r>
+          </w:p>
+        </w:tc>
+      </w:tr>
+      <w:tr>
+        <w:trPr>
+          <w:trHeight w:val="371"/>
+        </w:trPr>
+        <w:tc>
+          <w:tcPr>
+            <w:tcW w:w="1771" w:type="dxa"/>
+          </w:tcPr>
+          <w:p>
+            <w:pPr>
+              <w:ind w:left="0"/>
+              <w:rPr>
+                <w:rFonts w:ascii="Calibri" w:eastAsia="Times New Roman" w:hAnsi="Calibri" w:cs="Calibri"/>
+                <w:color w:val="000000"/>
+                <w:lang w:eastAsia="en-AU"/>
+              </w:rPr>
+            </w:pPr>
+            <w:r>
+              <w:rPr>
+                <w:rFonts w:ascii="Calibri" w:eastAsia="Times New Roman" w:hAnsi="Calibri" w:cs="Calibri"/>
+                <w:color w:val="000000"/>
+                <w:lang w:eastAsia="en-AU"/>
+              </w:rPr>
+              <w:t xml:space="preserve">Collision with vehicle  </w:t>
+            </w:r>
+          </w:p>
+        </w:tc>
+        <w:tc>
+          <w:tcPr>
+            <w:tcW w:w="2504" w:type="dxa"/>
+          </w:tcPr>
+          <w:p>
+            <w:pPr>
+              <w:rPr>
+                <w:rFonts w:ascii="Calibri" w:eastAsia="Times New Roman" w:hAnsi="Calibri" w:cs="Calibri"/>
+                <w:color w:val="000000"/>
+                <w:lang w:eastAsia="en-AU"/>
+              </w:rPr>
+            </w:pPr>
+            <w:r>
+              <w:rPr>
+                <w:rFonts w:ascii="Calibri" w:eastAsia="Times New Roman" w:hAnsi="Calibri" w:cs="Calibri"/>
+                <w:color w:val="000000"/>
+                <w:lang w:eastAsia="en-AU"/>
+              </w:rPr>
+              <w:t xml:space="preserve">20% of </w:t>
+            </w:r>
+            <w:proofErr w:type="spellStart"/>
+            <w:r>
+              <w:rPr>
+                <w:rFonts w:ascii="Calibri" w:eastAsia="Times New Roman" w:hAnsi="Calibri" w:cs="Calibri"/>
+                <w:color w:val="000000"/>
+                <w:lang w:eastAsia="en-AU"/>
+              </w:rPr>
+              <w:t>collison</w:t>
+            </w:r>
+            <w:proofErr w:type="spellEnd"/>
+            <w:r>
+              <w:rPr>
+                <w:rFonts w:ascii="Calibri" w:eastAsia="Times New Roman" w:hAnsi="Calibri" w:cs="Calibri"/>
+                <w:color w:val="000000"/>
+                <w:lang w:eastAsia="en-AU"/>
+              </w:rPr>
+              <w:t xml:space="preserve"> with fixed objects have alcohol involvement </w:t>
+            </w:r>
+          </w:p>
+        </w:tc>
+        <w:tc>
+          <w:tcPr>
+            <w:tcW w:w="2197" w:type="dxa"/>
+          </w:tcPr>
+          <w:p>
+            <w:pPr>
+              <w:ind w:left="0"/>
+              <w:rPr>
+                <w:rFonts w:ascii="Calibri" w:eastAsia="Times New Roman" w:hAnsi="Calibri" w:cs="Calibri"/>
+                <w:color w:val="000000"/>
+                <w:lang w:eastAsia="en-AU"/>
+              </w:rPr>
+            </w:pPr>
+            <w:r>
+              <w:rPr>
+                <w:rFonts w:ascii="Calibri" w:eastAsia="Times New Roman" w:hAnsi="Calibri" w:cs="Calibri"/>
+                <w:color w:val="000000"/>
+                <w:lang w:eastAsia="en-AU"/>
+              </w:rPr>
+              <w:t>20% serious</w:t>
+            </w:r>
+          </w:p>
+          <w:p>
+            <w:pPr>
+              <w:rPr>
+                <w:rFonts w:ascii="Calibri" w:eastAsia="Times New Roman" w:hAnsi="Calibri" w:cs="Calibri"/>
+                <w:color w:val="000000"/>
+                <w:lang w:eastAsia="en-AU"/>
+              </w:rPr>
+            </w:pPr>
+            <w:r>
+              <w:rPr>
+                <w:rFonts w:ascii="Calibri" w:eastAsia="Times New Roman" w:hAnsi="Calibri" w:cs="Calibri"/>
+                <w:color w:val="000000"/>
+                <w:lang w:eastAsia="en-AU"/>
+              </w:rPr>
+              <w:t xml:space="preserve">80%other </w:t>
+            </w:r>
+          </w:p>
+        </w:tc>
+        <w:tc>
+          <w:tcPr>
+            <w:tcW w:w="2197" w:type="dxa"/>
+          </w:tcPr>
+          <w:p>
+            <w:pPr>
+              <w:rPr>
+                <w:rFonts w:ascii="Calibri" w:eastAsia="Times New Roman" w:hAnsi="Calibri" w:cs="Calibri"/>
+                <w:color w:val="000000"/>
+                <w:lang w:eastAsia="en-AU"/>
+              </w:rPr>
+            </w:pPr>
+            <w:r>
+              <w:rPr>
+                <w:rFonts w:ascii="Calibri" w:eastAsia="Times New Roman" w:hAnsi="Calibri" w:cs="Calibri"/>
+                <w:color w:val="000000"/>
+                <w:lang w:eastAsia="en-AU"/>
+              </w:rPr>
+              <w:t xml:space="preserve">30% serious 70%other </w:t>
+            </w:r>
+          </w:p>
+        </w:tc>
+      </w:tr>
+    </w:tbl>
+    <w:p>
+      <w:pPr>
+        <w:ind w:left="0"/>
+      </w:pPr>
+    </w:p>
+    <w:p>
+      <w:pPr>
+        <w:ind w:left="0"/>
+      </w:pPr>
+    </w:p>
+    <w:p/>
+    <w:p>
+      <w:pPr>
+        <w:pStyle w:val="Heading1"/>
         <w:rPr>
           <w:rStyle w:val="Heading1Char"/>
           <w:b/>
         </w:rPr>
-        <w:t>&gt;</w:t>
-      </w:r>
-    </w:p>
-    <w:p>
-      <w:pPr>
-        <w:pStyle w:val="Heading1"/>
+      </w:pPr>
+      <w:r>
         <w:rPr>
           <w:rStyle w:val="Heading1Char"/>
           <w:b/>
         </w:rPr>
-      </w:pPr>
+        <w:t>Analysis 3 &lt;</w:t>
+      </w:r>
       <w:r>
         <w:rPr>
           <w:rStyle w:val="Heading1Char"/>
           <w:b/>
         </w:rPr>
-        <w:t>Analysis 4 &lt;</w:t>
+        <w:t>speed zones</w:t>
       </w:r>
       <w:r>
         <w:rPr>
           <w:rStyle w:val="Heading1Char"/>
           <w:b/>
         </w:rPr>
-        <w:t>search by accident type</w:t>
-      </w:r>
-      <w:r>
+        <w:t>&gt;</w:t>
+      </w:r>
+    </w:p>
+    <w:p>
+      <w:pPr>
+        <w:ind w:left="0"/>
+      </w:pPr>
+      <w:r>
+        <w:t>To display the capabilities of the software we have decided to used data between December 31</w:t>
+      </w:r>
+      <w:r>
+        <w:rPr>
+          <w:vertAlign w:val="superscript"/>
+        </w:rPr>
+        <w:t>st</w:t>
+      </w:r>
+      <w:r>
+        <w:t xml:space="preserve"> 2017 to December 31</w:t>
+      </w:r>
+      <w:r>
+        <w:rPr>
+          <w:vertAlign w:val="superscript"/>
+        </w:rPr>
+        <w:t>st</w:t>
+      </w:r>
+      <w:r>
+        <w:t xml:space="preserve"> 2018. If the user selects</w:t>
+      </w:r>
+      <w:r>
+        <w:t xml:space="preserve"> speed zones then a table and a bar graph will be generated. This can be seen below.</w:t>
+      </w:r>
+    </w:p>
+    <w:p>
+      <w:pPr>
+        <w:ind w:left="0"/>
+      </w:pPr>
+      <w:r>
+        <w:rPr>
+          <w:noProof/>
+        </w:rPr>
+        <w:lastRenderedPageBreak/>
+        <w:drawing>
+          <wp:inline distT="0" distB="0" distL="0" distR="0" wp14:anchorId="5B689317" wp14:editId="746346F0">
+            <wp:extent cx="1933575" cy="2771775"/>
+            <wp:effectExtent l="0" t="0" r="9525" b="9525"/>
+            <wp:docPr id="1074923316" name="Picture 1" descr="A screenshot of a computer&#10;&#10;Description automatically generated"/>
+            <wp:cNvGraphicFramePr>
+              <a:graphicFrameLocks xmlns:a="http://schemas.openxmlformats.org/drawingml/2006/main" noChangeAspect="1"/>
+            </wp:cNvGraphicFramePr>
+            <a:graphic xmlns:a="http://schemas.openxmlformats.org/drawingml/2006/main">
+              <a:graphicData uri="http://schemas.openxmlformats.org/drawingml/2006/picture">
+                <pic:pic xmlns:pic="http://schemas.openxmlformats.org/drawingml/2006/picture">
+                  <pic:nvPicPr>
+                    <pic:cNvPr id="1074923316" name="Picture 1" descr="A screenshot of a computer&#10;&#10;Description automatically generated"/>
+                    <pic:cNvPicPr/>
+                  </pic:nvPicPr>
+                  <pic:blipFill rotWithShape="1">
+                    <a:blip r:embed="rId10"/>
+                    <a:srcRect l="33974" t="7977" r="33493" b="9118"/>
+                    <a:stretch/>
+                  </pic:blipFill>
+                  <pic:spPr bwMode="auto">
+                    <a:xfrm>
+                      <a:off x="0" y="0"/>
+                      <a:ext cx="1933575" cy="2771775"/>
+                    </a:xfrm>
+                    <a:prstGeom prst="rect">
+                      <a:avLst/>
+                    </a:prstGeom>
+                    <a:ln>
+                      <a:noFill/>
+                    </a:ln>
+                    <a:extLst>
+                      <a:ext uri="{53640926-AAD7-44D8-BBD7-CCE9431645EC}">
+                        <a14:shadowObscured xmlns:a14="http://schemas.microsoft.com/office/drawing/2010/main"/>
+                      </a:ext>
+                    </a:extLst>
+                  </pic:spPr>
+                </pic:pic>
+              </a:graphicData>
+            </a:graphic>
+          </wp:inline>
+        </w:drawing>
+      </w:r>
+    </w:p>
+    <w:p>
+      <w:pPr>
+        <w:ind w:left="0"/>
+      </w:pPr>
+      <w:r>
+        <w:t>Within the software design document we had planned on utilizing just a graph to display the data however it will be easier for researchers to include the results if we provide a table. Because of this both a table and a graph will be generated for the end users.</w:t>
+      </w:r>
+    </w:p>
+    <w:p>
+      <w:pPr>
+        <w:ind w:left="0"/>
+      </w:pPr>
+    </w:p>
+    <w:p/>
+    <w:p/>
+    <w:p>
+      <w:pPr>
+        <w:pStyle w:val="Heading1"/>
         <w:rPr>
           <w:rStyle w:val="Heading1Char"/>
           <w:b/>
         </w:rPr>
-        <w:t>&gt;</w:t>
-      </w:r>
-    </w:p>
-    <w:p>
-      <w:pPr>
-        <w:pStyle w:val="Heading1"/>
       </w:pPr>
       <w:r>
         <w:rPr>
           <w:rStyle w:val="Heading1Char"/>
           <w:b/>
         </w:rPr>
-        <w:t>Analysis 5 &lt;</w:t>
+        <w:t>Analysis 4 &lt;</w:t>
       </w:r>
       <w:r>
         <w:rPr>
           <w:rStyle w:val="Heading1Char"/>
           <w:b/>
         </w:rPr>
-        <w:t>accidents per hour</w:t>
+        <w:t>search by accident type</w:t>
       </w:r>
       <w:r>
         <w:rPr>
@@ -419,7 +1087,216 @@
         <w:t>&gt;</w:t>
       </w:r>
     </w:p>
+    <w:p>
+      <w:pPr>
+        <w:ind w:left="0"/>
+      </w:pPr>
+      <w:r>
+        <w:t>To display the capabilities of the software we have decided to used data between December 31</w:t>
+      </w:r>
+      <w:r>
+        <w:rPr>
+          <w:vertAlign w:val="superscript"/>
+        </w:rPr>
+        <w:t>st</w:t>
+      </w:r>
+      <w:r>
+        <w:t xml:space="preserve"> 2017 to December 31</w:t>
+      </w:r>
+      <w:r>
+        <w:rPr>
+          <w:vertAlign w:val="superscript"/>
+        </w:rPr>
+        <w:t>st</w:t>
+      </w:r>
+      <w:r>
+        <w:t xml:space="preserve"> 2018. If the user selects</w:t>
+      </w:r>
+      <w:r>
+        <w:t xml:space="preserve"> search by accident type then the software will produce a table which will display data for accidents that belong to that accident type. This data will also be trimmed when compared to the raw data as less relevant data will not be displayed. This can be seen in the figure below.</w:t>
+      </w:r>
+    </w:p>
+    <w:p>
+      <w:pPr>
+        <w:ind w:left="0"/>
+      </w:pPr>
+      <w:r>
+        <w:rPr>
+          <w:noProof/>
+        </w:rPr>
+        <w:lastRenderedPageBreak/>
+        <w:drawing>
+          <wp:inline distT="0" distB="0" distL="0" distR="0" wp14:anchorId="60219A75" wp14:editId="698C8731">
+            <wp:extent cx="4781550" cy="4806197"/>
+            <wp:effectExtent l="0" t="0" r="0" b="0"/>
+            <wp:docPr id="2141630548" name="Picture 1" descr="A screenshot of a computer&#10;&#10;Description automatically generated"/>
+            <wp:cNvGraphicFramePr>
+              <a:graphicFrameLocks xmlns:a="http://schemas.openxmlformats.org/drawingml/2006/main" noChangeAspect="1"/>
+            </wp:cNvGraphicFramePr>
+            <a:graphic xmlns:a="http://schemas.openxmlformats.org/drawingml/2006/main">
+              <a:graphicData uri="http://schemas.openxmlformats.org/drawingml/2006/picture">
+                <pic:pic xmlns:pic="http://schemas.openxmlformats.org/drawingml/2006/picture">
+                  <pic:nvPicPr>
+                    <pic:cNvPr id="2141630548" name="Picture 1" descr="A screenshot of a computer&#10;&#10;Description automatically generated"/>
+                    <pic:cNvPicPr/>
+                  </pic:nvPicPr>
+                  <pic:blipFill rotWithShape="1">
+                    <a:blip r:embed="rId11"/>
+                    <a:srcRect l="34295" t="20798" r="34615" b="23647"/>
+                    <a:stretch/>
+                  </pic:blipFill>
+                  <pic:spPr bwMode="auto">
+                    <a:xfrm>
+                      <a:off x="0" y="0"/>
+                      <a:ext cx="4791008" cy="4815704"/>
+                    </a:xfrm>
+                    <a:prstGeom prst="rect">
+                      <a:avLst/>
+                    </a:prstGeom>
+                    <a:ln>
+                      <a:noFill/>
+                    </a:ln>
+                    <a:extLst>
+                      <a:ext uri="{53640926-AAD7-44D8-BBD7-CCE9431645EC}">
+                        <a14:shadowObscured xmlns:a14="http://schemas.microsoft.com/office/drawing/2010/main"/>
+                      </a:ext>
+                    </a:extLst>
+                  </pic:spPr>
+                </pic:pic>
+              </a:graphicData>
+            </a:graphic>
+          </wp:inline>
+        </w:drawing>
+      </w:r>
+    </w:p>
+    <w:p>
+      <w:pPr>
+        <w:ind w:left="0"/>
+      </w:pPr>
+    </w:p>
     <w:p/>
+    <w:p/>
+    <w:p>
+      <w:pPr>
+        <w:pStyle w:val="Heading1"/>
+      </w:pPr>
+      <w:r>
+        <w:rPr>
+          <w:rStyle w:val="Heading1Char"/>
+          <w:b/>
+        </w:rPr>
+        <w:t>Analysis 5 &lt;</w:t>
+      </w:r>
+      <w:r>
+        <w:rPr>
+          <w:rStyle w:val="Heading1Char"/>
+          <w:b/>
+        </w:rPr>
+        <w:t>accidents per hour</w:t>
+      </w:r>
+      <w:r>
+        <w:rPr>
+          <w:rStyle w:val="Heading1Char"/>
+          <w:b/>
+        </w:rPr>
+        <w:t>&gt;</w:t>
+      </w:r>
+    </w:p>
+    <w:p>
+      <w:pPr>
+        <w:ind w:left="0"/>
+      </w:pPr>
+      <w:r>
+        <w:t>To display the capabilities of the software we have decided to used data between December 31</w:t>
+      </w:r>
+      <w:r>
+        <w:rPr>
+          <w:vertAlign w:val="superscript"/>
+        </w:rPr>
+        <w:t>st</w:t>
+      </w:r>
+      <w:r>
+        <w:t xml:space="preserve"> 2017 to December 31</w:t>
+      </w:r>
+      <w:r>
+        <w:rPr>
+          <w:vertAlign w:val="superscript"/>
+        </w:rPr>
+        <w:t>st</w:t>
+      </w:r>
+      <w:r>
+        <w:t xml:space="preserve"> 2018. If the user selects</w:t>
+      </w:r>
+      <w:r>
+        <w:t xml:space="preserve"> accidents per hour then a chart will be generated which can be seen below. This chart shows the hour on the x axis and the total amount of accidents </w:t>
+      </w:r>
+      <w:r>
+        <w:lastRenderedPageBreak/>
+        <w:t xml:space="preserve">in 2018 that occurred in that hour on the y axis. This graph clearly depicts which hours of the day have more accidents. </w:t>
+      </w:r>
+    </w:p>
+    <w:p>
+      <w:pPr>
+        <w:ind w:left="0"/>
+      </w:pPr>
+      <w:r>
+        <w:rPr>
+          <w:noProof/>
+        </w:rPr>
+        <w:drawing>
+          <wp:inline distT="0" distB="0" distL="0" distR="0" wp14:anchorId="01EE7132" wp14:editId="0DF17480">
+            <wp:extent cx="4714875" cy="3298298"/>
+            <wp:effectExtent l="0" t="0" r="0" b="0"/>
+            <wp:docPr id="1954461412" name="Picture 1" descr="A screenshot of a computer&#10;&#10;Description automatically generated"/>
+            <wp:cNvGraphicFramePr>
+              <a:graphicFrameLocks xmlns:a="http://schemas.openxmlformats.org/drawingml/2006/main" noChangeAspect="1"/>
+            </wp:cNvGraphicFramePr>
+            <a:graphic xmlns:a="http://schemas.openxmlformats.org/drawingml/2006/main">
+              <a:graphicData uri="http://schemas.openxmlformats.org/drawingml/2006/picture">
+                <pic:pic xmlns:pic="http://schemas.openxmlformats.org/drawingml/2006/picture">
+                  <pic:nvPicPr>
+                    <pic:cNvPr id="1954461412" name="Picture 1" descr="A screenshot of a computer&#10;&#10;Description automatically generated"/>
+                    <pic:cNvPicPr/>
+                  </pic:nvPicPr>
+                  <pic:blipFill rotWithShape="1">
+                    <a:blip r:embed="rId12"/>
+                    <a:srcRect l="35577" t="37892" r="28686" b="17664"/>
+                    <a:stretch/>
+                  </pic:blipFill>
+                  <pic:spPr bwMode="auto">
+                    <a:xfrm>
+                      <a:off x="0" y="0"/>
+                      <a:ext cx="4718487" cy="3300825"/>
+                    </a:xfrm>
+                    <a:prstGeom prst="rect">
+                      <a:avLst/>
+                    </a:prstGeom>
+                    <a:ln>
+                      <a:noFill/>
+                    </a:ln>
+                    <a:extLst>
+                      <a:ext uri="{53640926-AAD7-44D8-BBD7-CCE9431645EC}">
+                        <a14:shadowObscured xmlns:a14="http://schemas.microsoft.com/office/drawing/2010/main"/>
+                      </a:ext>
+                    </a:extLst>
+                  </pic:spPr>
+                </pic:pic>
+              </a:graphicData>
+            </a:graphic>
+          </wp:inline>
+        </w:drawing>
+      </w:r>
+    </w:p>
+    <w:p>
+      <w:pPr>
+        <w:ind w:left="0"/>
+      </w:pPr>
+    </w:p>
+    <w:p>
+      <w:pPr>
+        <w:ind w:left="0"/>
+      </w:pPr>
+    </w:p>
     <w:p>
       <w:pPr>
         <w:pStyle w:val="Heading1"/>
@@ -442,8 +1319,8 @@
       </w:pPr>
     </w:p>
     <w:sectPr>
-      <w:footerReference w:type="default" r:id="rId8"/>
-      <w:footerReference w:type="first" r:id="rId9"/>
+      <w:footerReference w:type="default" r:id="rId13"/>
+      <w:footerReference w:type="first" r:id="rId14"/>
       <w:pgSz w:w="12240" w:h="15840"/>
       <w:pgMar w:top="1440" w:right="1440" w:bottom="1440" w:left="1440" w:header="720" w:footer="720" w:gutter="0"/>
       <w:pgNumType w:start="1"/>
@@ -713,7 +1590,7 @@
             <w:rPr>
               <w:noProof/>
             </w:rPr>
-            <w:t>3</w:t>
+            <w:t>8</w:t>
           </w:r>
           <w:r>
             <w:rPr>
@@ -1849,7 +2726,9 @@
   </w:compat>
   <w:rsids>
     <w:rsidRoot w:val="00854693"/>
+    <w:rsid w:val="0006529A"/>
     <w:rsid w:val="0015183A"/>
+    <w:rsid w:val="00423F32"/>
     <w:rsid w:val="00854693"/>
     <w:rsid w:val="009A7C12"/>
     <w:rsid w:val="00A87883"/>

</xml_diff>